<commit_message>
Adding screenshots and small corrections
</commit_message>
<xml_diff>
--- a/docs/LOL_Use_Case_Specification.docx
+++ b/docs/LOL_Use_Case_Specification.docx
@@ -1,6 +1,6 @@
 
 <file path=word/document.xml><?xml version="1.0" encoding="utf-8"?>
-<w:document xmlns:wpc="http://schemas.microsoft.com/office/word/2010/wordprocessingCanvas" xmlns:cx="http://schemas.microsoft.com/office/drawing/2014/chartex" xmlns:mc="http://schemas.openxmlformats.org/markup-compatibility/2006" xmlns:o="urn:schemas-microsoft-com:office:office" xmlns:r="http://schemas.openxmlformats.org/officeDocument/2006/relationships" xmlns:m="http://schemas.openxmlformats.org/officeDocument/2006/math" xmlns:v="urn:schemas-microsoft-com:vml" xmlns:wp14="http://schemas.microsoft.com/office/word/2010/wordprocessingDrawing" xmlns:wp="http://schemas.openxmlformats.org/drawingml/2006/wordprocessingDrawing" xmlns:w10="urn:schemas-microsoft-com:office:word" xmlns:w="http://schemas.openxmlformats.org/wordprocessingml/2006/main" xmlns:w14="http://schemas.microsoft.com/office/word/2010/wordml" xmlns:w15="http://schemas.microsoft.com/office/word/2012/wordml" xmlns:w16se="http://schemas.microsoft.com/office/word/2015/wordml/symex" xmlns:wpg="http://schemas.microsoft.com/office/word/2010/wordprocessingGroup" xmlns:wpi="http://schemas.microsoft.com/office/word/2010/wordprocessingInk" xmlns:wne="http://schemas.microsoft.com/office/word/2006/wordml" xmlns:wps="http://schemas.microsoft.com/office/word/2010/wordprocessingShape" mc:Ignorable="w14 w15 w16se wp14">
+<w:document xmlns:wpc="http://schemas.microsoft.com/office/word/2010/wordprocessingCanvas" xmlns:cx="http://schemas.microsoft.com/office/drawing/2014/chartex" xmlns:cx1="http://schemas.microsoft.com/office/drawing/2015/9/8/chartex" xmlns:cx2="http://schemas.microsoft.com/office/drawing/2015/10/21/chartex" xmlns:cx3="http://schemas.microsoft.com/office/drawing/2016/5/9/chartex" xmlns:cx4="http://schemas.microsoft.com/office/drawing/2016/5/10/chartex" xmlns:cx5="http://schemas.microsoft.com/office/drawing/2016/5/11/chartex" xmlns:cx6="http://schemas.microsoft.com/office/drawing/2016/5/12/chartex" xmlns:cx7="http://schemas.microsoft.com/office/drawing/2016/5/13/chartex" xmlns:cx8="http://schemas.microsoft.com/office/drawing/2016/5/14/chartex" xmlns:mc="http://schemas.openxmlformats.org/markup-compatibility/2006" xmlns:aink="http://schemas.microsoft.com/office/drawing/2016/ink" xmlns:am3d="http://schemas.microsoft.com/office/drawing/2017/model3d" xmlns:o="urn:schemas-microsoft-com:office:office" xmlns:r="http://schemas.openxmlformats.org/officeDocument/2006/relationships" xmlns:m="http://schemas.openxmlformats.org/officeDocument/2006/math" xmlns:v="urn:schemas-microsoft-com:vml" xmlns:wp14="http://schemas.microsoft.com/office/word/2010/wordprocessingDrawing" xmlns:wp="http://schemas.openxmlformats.org/drawingml/2006/wordprocessingDrawing" xmlns:w10="urn:schemas-microsoft-com:office:word" xmlns:w="http://schemas.openxmlformats.org/wordprocessingml/2006/main" xmlns:w14="http://schemas.microsoft.com/office/word/2010/wordml" xmlns:w15="http://schemas.microsoft.com/office/word/2012/wordml" xmlns:w16cid="http://schemas.microsoft.com/office/word/2016/wordml/cid" xmlns:w16se="http://schemas.microsoft.com/office/word/2015/wordml/symex" xmlns:wpg="http://schemas.microsoft.com/office/word/2010/wordprocessingGroup" xmlns:wpi="http://schemas.microsoft.com/office/word/2010/wordprocessingInk" xmlns:wne="http://schemas.microsoft.com/office/word/2006/wordml" xmlns:wps="http://schemas.microsoft.com/office/word/2010/wordprocessingShape" mc:Ignorable="w14 w15 w16se w16cid wp14">
   <w:body>
     <w:tbl>
       <w:tblPr>
@@ -233,7 +233,7 @@
               <w:rPr>
                 <w:color w:val="auto"/>
               </w:rPr>
-              <w:t>Admin / HR Manager / Accountant</w:t>
+              <w:t>Admin</w:t>
             </w:r>
           </w:p>
         </w:tc>
@@ -306,7 +306,103 @@
               <w:rPr>
                 <w:color w:val="auto"/>
               </w:rPr>
-              <w:t xml:space="preserve"> of system and their relations. There are 4 main use case include Login for identifying users and their authorization, registering projects, sites and users (include workers), Creating timesheet and then approve timesheet.  Also Editing Timesheet is extended to Create and Approve</w:t>
+              <w:t xml:space="preserve"> of system and their relations. There are 4 main use </w:t>
+            </w:r>
+            <w:r>
+              <w:rPr>
+                <w:color w:val="auto"/>
+              </w:rPr>
+              <w:t>cases</w:t>
+            </w:r>
+            <w:r>
+              <w:rPr>
+                <w:color w:val="auto"/>
+              </w:rPr>
+              <w:t xml:space="preserve"> include </w:t>
+            </w:r>
+            <w:r>
+              <w:rPr>
+                <w:color w:val="auto"/>
+              </w:rPr>
+              <w:t xml:space="preserve">a) </w:t>
+            </w:r>
+            <w:r>
+              <w:rPr>
+                <w:color w:val="auto"/>
+              </w:rPr>
+              <w:t xml:space="preserve">Login for identifying users and their authorization, </w:t>
+            </w:r>
+            <w:r>
+              <w:rPr>
+                <w:color w:val="auto"/>
+              </w:rPr>
+              <w:t>b) R</w:t>
+            </w:r>
+            <w:r>
+              <w:rPr>
+                <w:color w:val="auto"/>
+              </w:rPr>
+              <w:t>egist</w:t>
+            </w:r>
+            <w:r>
+              <w:rPr>
+                <w:color w:val="auto"/>
+              </w:rPr>
+              <w:t>ration of users,</w:t>
+            </w:r>
+            <w:r>
+              <w:rPr>
+                <w:color w:val="auto"/>
+              </w:rPr>
+              <w:t xml:space="preserve"> projects, sites</w:t>
+            </w:r>
+            <w:r>
+              <w:rPr>
+                <w:color w:val="auto"/>
+              </w:rPr>
+              <w:t xml:space="preserve"> </w:t>
+            </w:r>
+            <w:r>
+              <w:rPr>
+                <w:color w:val="auto"/>
+              </w:rPr>
+              <w:t xml:space="preserve">(include workers), </w:t>
+            </w:r>
+            <w:r>
+              <w:rPr>
+                <w:color w:val="auto"/>
+              </w:rPr>
+              <w:t xml:space="preserve">c) </w:t>
+            </w:r>
+            <w:r>
+              <w:rPr>
+                <w:color w:val="auto"/>
+              </w:rPr>
+              <w:t>Creati</w:t>
+            </w:r>
+            <w:r>
+              <w:rPr>
+                <w:color w:val="auto"/>
+              </w:rPr>
+              <w:t>on of</w:t>
+            </w:r>
+            <w:r>
+              <w:rPr>
+                <w:color w:val="auto"/>
+              </w:rPr>
+              <w:t xml:space="preserve"> timesheet and then </w:t>
+            </w:r>
+            <w:r>
+              <w:rPr>
+                <w:color w:val="auto"/>
+              </w:rPr>
+              <w:t>d) Timesheet approval</w:t>
+            </w:r>
+            <w:r>
+              <w:rPr>
+                <w:color w:val="auto"/>
+              </w:rPr>
+              <w:t>.  Also Editing Timesheet is extended to Create and Approve</w:t>
             </w:r>
             <w:r>
               <w:rPr>
@@ -616,18 +712,7 @@
                 <w:sz w:val="22"/>
                 <w:szCs w:val="22"/>
               </w:rPr>
-              <w:t xml:space="preserve">Normal </w:t>
-            </w:r>
-            <w:bookmarkStart w:id="0" w:name="_GoBack"/>
-            <w:bookmarkEnd w:id="0"/>
-            <w:r>
-              <w:rPr>
-                <w:rFonts w:cs="Arial"/>
-                <w:b/>
-                <w:sz w:val="22"/>
-                <w:szCs w:val="22"/>
-              </w:rPr>
-              <w:t>Flow:</w:t>
+              <w:t>Normal Flow:</w:t>
             </w:r>
           </w:p>
         </w:tc>
@@ -914,6 +999,8 @@
               </w:rPr>
               <w:t xml:space="preserve"> it.</w:t>
             </w:r>
+            <w:bookmarkStart w:id="0" w:name="_GoBack"/>
+            <w:bookmarkEnd w:id="0"/>
           </w:p>
         </w:tc>
       </w:tr>
@@ -930,7 +1017,7 @@
 </file>
 
 <file path=word/numbering.xml><?xml version="1.0" encoding="utf-8"?>
-<w:numbering xmlns:wpc="http://schemas.microsoft.com/office/word/2010/wordprocessingCanvas" xmlns:cx="http://schemas.microsoft.com/office/drawing/2014/chartex" xmlns:mc="http://schemas.openxmlformats.org/markup-compatibility/2006" xmlns:o="urn:schemas-microsoft-com:office:office" xmlns:r="http://schemas.openxmlformats.org/officeDocument/2006/relationships" xmlns:m="http://schemas.openxmlformats.org/officeDocument/2006/math" xmlns:v="urn:schemas-microsoft-com:vml" xmlns:wp14="http://schemas.microsoft.com/office/word/2010/wordprocessingDrawing" xmlns:wp="http://schemas.openxmlformats.org/drawingml/2006/wordprocessingDrawing" xmlns:w10="urn:schemas-microsoft-com:office:word" xmlns:w="http://schemas.openxmlformats.org/wordprocessingml/2006/main" xmlns:w14="http://schemas.microsoft.com/office/word/2010/wordml" xmlns:w15="http://schemas.microsoft.com/office/word/2012/wordml" xmlns:w16se="http://schemas.microsoft.com/office/word/2015/wordml/symex" xmlns:wpg="http://schemas.microsoft.com/office/word/2010/wordprocessingGroup" xmlns:wpi="http://schemas.microsoft.com/office/word/2010/wordprocessingInk" xmlns:wne="http://schemas.microsoft.com/office/word/2006/wordml" xmlns:wps="http://schemas.microsoft.com/office/word/2010/wordprocessingShape" mc:Ignorable="w14 w15 w16se wp14">
+<w:numbering xmlns:wpc="http://schemas.microsoft.com/office/word/2010/wordprocessingCanvas" xmlns:cx="http://schemas.microsoft.com/office/drawing/2014/chartex" xmlns:cx1="http://schemas.microsoft.com/office/drawing/2015/9/8/chartex" xmlns:cx2="http://schemas.microsoft.com/office/drawing/2015/10/21/chartex" xmlns:cx3="http://schemas.microsoft.com/office/drawing/2016/5/9/chartex" xmlns:cx4="http://schemas.microsoft.com/office/drawing/2016/5/10/chartex" xmlns:cx5="http://schemas.microsoft.com/office/drawing/2016/5/11/chartex" xmlns:cx6="http://schemas.microsoft.com/office/drawing/2016/5/12/chartex" xmlns:cx7="http://schemas.microsoft.com/office/drawing/2016/5/13/chartex" xmlns:cx8="http://schemas.microsoft.com/office/drawing/2016/5/14/chartex" xmlns:mc="http://schemas.openxmlformats.org/markup-compatibility/2006" xmlns:aink="http://schemas.microsoft.com/office/drawing/2016/ink" xmlns:am3d="http://schemas.microsoft.com/office/drawing/2017/model3d" xmlns:o="urn:schemas-microsoft-com:office:office" xmlns:r="http://schemas.openxmlformats.org/officeDocument/2006/relationships" xmlns:m="http://schemas.openxmlformats.org/officeDocument/2006/math" xmlns:v="urn:schemas-microsoft-com:vml" xmlns:wp14="http://schemas.microsoft.com/office/word/2010/wordprocessingDrawing" xmlns:wp="http://schemas.openxmlformats.org/drawingml/2006/wordprocessingDrawing" xmlns:w10="urn:schemas-microsoft-com:office:word" xmlns:w="http://schemas.openxmlformats.org/wordprocessingml/2006/main" xmlns:w14="http://schemas.microsoft.com/office/word/2010/wordml" xmlns:w15="http://schemas.microsoft.com/office/word/2012/wordml" xmlns:w16cid="http://schemas.microsoft.com/office/word/2016/wordml/cid" xmlns:w16se="http://schemas.microsoft.com/office/word/2015/wordml/symex" xmlns:wpg="http://schemas.microsoft.com/office/word/2010/wordprocessingGroup" xmlns:wpi="http://schemas.microsoft.com/office/word/2010/wordprocessingInk" xmlns:wne="http://schemas.microsoft.com/office/word/2006/wordml" xmlns:wps="http://schemas.microsoft.com/office/word/2010/wordprocessingShape" mc:Ignorable="w14 w15 w16se w16cid wp14">
   <w:abstractNum w:abstractNumId="0" w15:restartNumberingAfterBreak="0">
     <w:nsid w:val="039938EA"/>
     <w:multiLevelType w:val="hybridMultilevel"/>
@@ -1491,7 +1578,7 @@
 </file>
 
 <file path=word/styles.xml><?xml version="1.0" encoding="utf-8"?>
-<w:styles xmlns:mc="http://schemas.openxmlformats.org/markup-compatibility/2006" xmlns:r="http://schemas.openxmlformats.org/officeDocument/2006/relationships" xmlns:w="http://schemas.openxmlformats.org/wordprocessingml/2006/main" xmlns:w14="http://schemas.microsoft.com/office/word/2010/wordml" xmlns:w15="http://schemas.microsoft.com/office/word/2012/wordml" xmlns:w16se="http://schemas.microsoft.com/office/word/2015/wordml/symex" mc:Ignorable="w14 w15 w16se">
+<w:styles xmlns:mc="http://schemas.openxmlformats.org/markup-compatibility/2006" xmlns:r="http://schemas.openxmlformats.org/officeDocument/2006/relationships" xmlns:w="http://schemas.openxmlformats.org/wordprocessingml/2006/main" xmlns:w14="http://schemas.microsoft.com/office/word/2010/wordml" xmlns:w15="http://schemas.microsoft.com/office/word/2012/wordml" xmlns:w16cid="http://schemas.microsoft.com/office/word/2016/wordml/cid" xmlns:w16se="http://schemas.microsoft.com/office/word/2015/wordml/symex" mc:Ignorable="w14 w15 w16se w16cid">
   <w:docDefaults>
     <w:rPrDefault>
       <w:rPr>
@@ -1507,7 +1594,7 @@
       </w:pPr>
     </w:pPrDefault>
   </w:docDefaults>
-  <w:latentStyles w:defLockedState="0" w:defUIPriority="99" w:defSemiHidden="0" w:defUnhideWhenUsed="0" w:defQFormat="0" w:count="371">
+  <w:latentStyles w:defLockedState="0" w:defUIPriority="99" w:defSemiHidden="0" w:defUnhideWhenUsed="0" w:defQFormat="0" w:count="375">
     <w:lsdException w:name="Normal" w:uiPriority="0" w:qFormat="1"/>
     <w:lsdException w:name="heading 1" w:uiPriority="9" w:qFormat="1"/>
     <w:lsdException w:name="heading 2" w:semiHidden="1" w:uiPriority="9" w:unhideWhenUsed="1" w:qFormat="1"/>
@@ -1879,6 +1966,10 @@
     <w:lsdException w:name="List Table 5 Dark Accent 6" w:uiPriority="50"/>
     <w:lsdException w:name="List Table 6 Colorful Accent 6" w:uiPriority="51"/>
     <w:lsdException w:name="List Table 7 Colorful Accent 6" w:uiPriority="52"/>
+    <w:lsdException w:name="Mention" w:semiHidden="1" w:unhideWhenUsed="1"/>
+    <w:lsdException w:name="Smart Hyperlink" w:semiHidden="1" w:unhideWhenUsed="1"/>
+    <w:lsdException w:name="Hashtag" w:semiHidden="1" w:unhideWhenUsed="1"/>
+    <w:lsdException w:name="Unresolved Mention" w:semiHidden="1" w:unhideWhenUsed="1"/>
   </w:latentStyles>
   <w:style w:type="paragraph" w:default="1" w:styleId="Normal">
     <w:name w:val="Normal"/>

</xml_diff>